<commit_message>
Armo el organigrama en Visio. Reviso fichas, archivo DIARIO UNO.docx y corrijo el cv de soporte técnico. Coloco el nuevo organigrama.
</commit_message>
<xml_diff>
--- a/CV Soporte Técnico Jr..docx
+++ b/CV Soporte Técnico Jr..docx
@@ -146,11 +146,46 @@
           <w:sz w:val="24"/>
           <w:szCs w:val="24"/>
         </w:rPr>
-        <w:t>Apellidos</w:t>
+        <w:t xml:space="preserve">Apellidos: </w:t>
       </w:r>
       <w:r>
         <w:rPr>
           <w:rFonts w:ascii="Times New Roman" w:hAnsi="Times New Roman" w:cs="Times New Roman"/>
+          <w:sz w:val="24"/>
+          <w:szCs w:val="24"/>
+        </w:rPr>
+        <w:t>Gómez</w:t>
+      </w:r>
+    </w:p>
+    <w:p>
+      <w:pPr>
+        <w:rPr>
+          <w:rFonts w:ascii="Times New Roman" w:hAnsi="Times New Roman" w:cs="Times New Roman"/>
+          <w:sz w:val="24"/>
+          <w:szCs w:val="24"/>
+        </w:rPr>
+      </w:pPr>
+      <w:r>
+        <w:rPr>
+          <w:rFonts w:ascii="Times New Roman" w:hAnsi="Times New Roman" w:cs="Times New Roman"/>
+          <w:bCs/>
+          <w:sz w:val="24"/>
+          <w:szCs w:val="24"/>
+        </w:rPr>
+        <w:t xml:space="preserve">Fecha de </w:t>
+      </w:r>
+      <w:r>
+        <w:rPr>
+          <w:rFonts w:ascii="Times New Roman" w:hAnsi="Times New Roman" w:cs="Times New Roman"/>
+          <w:bCs/>
+          <w:sz w:val="24"/>
+          <w:szCs w:val="24"/>
+        </w:rPr>
+        <w:t>Nacimiento</w:t>
+      </w:r>
+      <w:r>
+        <w:rPr>
+          <w:rFonts w:ascii="Times New Roman" w:hAnsi="Times New Roman" w:cs="Times New Roman"/>
           <w:bCs/>
           <w:sz w:val="24"/>
           <w:szCs w:val="24"/>
@@ -172,7 +207,7 @@
           <w:sz w:val="24"/>
           <w:szCs w:val="24"/>
         </w:rPr>
-        <w:t>Gómez</w:t>
+        <w:t>10-06-1987</w:t>
       </w:r>
     </w:p>
     <w:p>
@@ -190,7 +225,7 @@
           <w:sz w:val="24"/>
           <w:szCs w:val="24"/>
         </w:rPr>
-        <w:t xml:space="preserve">Fecha </w:t>
+        <w:t>Teléfono</w:t>
       </w:r>
       <w:r>
         <w:rPr>
@@ -199,80 +234,7 @@
           <w:sz w:val="24"/>
           <w:szCs w:val="24"/>
         </w:rPr>
-        <w:t xml:space="preserve">de </w:t>
-      </w:r>
-      <w:r>
-        <w:rPr>
-          <w:rFonts w:ascii="Times New Roman" w:hAnsi="Times New Roman" w:cs="Times New Roman"/>
-          <w:bCs/>
-          <w:sz w:val="24"/>
-          <w:szCs w:val="24"/>
-        </w:rPr>
-        <w:t>Nacimiento</w:t>
-      </w:r>
-      <w:r>
-        <w:rPr>
-          <w:rFonts w:ascii="Times New Roman" w:hAnsi="Times New Roman" w:cs="Times New Roman"/>
-          <w:bCs/>
-          <w:sz w:val="24"/>
-          <w:szCs w:val="24"/>
-        </w:rPr>
-        <w:t>:</w:t>
-      </w:r>
-      <w:r>
-        <w:rPr>
-          <w:rFonts w:ascii="Times New Roman" w:hAnsi="Times New Roman" w:cs="Times New Roman"/>
-          <w:bCs/>
-          <w:sz w:val="24"/>
-          <w:szCs w:val="24"/>
-        </w:rPr>
-        <w:t xml:space="preserve"> </w:t>
-      </w:r>
-      <w:r>
-        <w:rPr>
-          <w:rFonts w:ascii="Times New Roman" w:hAnsi="Times New Roman" w:cs="Times New Roman"/>
-          <w:sz w:val="24"/>
-          <w:szCs w:val="24"/>
-        </w:rPr>
-        <w:t>10-06-1987</w:t>
-      </w:r>
-    </w:p>
-    <w:p>
-      <w:pPr>
-        <w:rPr>
-          <w:rFonts w:ascii="Times New Roman" w:hAnsi="Times New Roman" w:cs="Times New Roman"/>
-          <w:sz w:val="24"/>
-          <w:szCs w:val="24"/>
-        </w:rPr>
-      </w:pPr>
-      <w:r>
-        <w:rPr>
-          <w:rFonts w:ascii="Times New Roman" w:hAnsi="Times New Roman" w:cs="Times New Roman"/>
-          <w:bCs/>
-          <w:sz w:val="24"/>
-          <w:szCs w:val="24"/>
-        </w:rPr>
-        <w:t>Teléfono</w:t>
-      </w:r>
-      <w:bookmarkStart w:id="1" w:name="_GoBack"/>
-      <w:bookmarkEnd w:id="1"/>
-      <w:r>
-        <w:rPr>
-          <w:rFonts w:ascii="Times New Roman" w:hAnsi="Times New Roman" w:cs="Times New Roman"/>
-          <w:bCs/>
-          <w:sz w:val="24"/>
-          <w:szCs w:val="24"/>
-        </w:rPr>
-        <w:t>:</w:t>
-      </w:r>
-      <w:r>
-        <w:rPr>
-          <w:rFonts w:ascii="Times New Roman" w:hAnsi="Times New Roman" w:cs="Times New Roman"/>
-          <w:bCs/>
-          <w:sz w:val="24"/>
-          <w:szCs w:val="24"/>
-        </w:rPr>
-        <w:t xml:space="preserve"> (0261) 155</w:t>
+        <w:t>: (0261) 155</w:t>
       </w:r>
       <w:r>
         <w:rPr>
@@ -317,83 +279,110 @@
           <w:rFonts w:ascii="Times New Roman" w:eastAsia="Times New Roman" w:hAnsi="Times New Roman" w:cs="Times New Roman"/>
           <w:sz w:val="24"/>
           <w:szCs w:val="24"/>
-          <w:lang w:eastAsia="es-AR"/>
-        </w:rPr>
-      </w:pPr>
-      <w:r>
-        <w:rPr>
-          <w:rFonts w:ascii="Times New Roman" w:eastAsia="Times New Roman" w:hAnsi="Times New Roman" w:cs="Times New Roman"/>
-          <w:sz w:val="24"/>
-          <w:szCs w:val="24"/>
-          <w:lang w:eastAsia="es-AR"/>
-        </w:rPr>
-        <w:t>ALL COMPUTER INC</w:t>
-      </w:r>
-      <w:r>
-        <w:rPr>
-          <w:rFonts w:ascii="Times New Roman" w:eastAsia="Times New Roman" w:hAnsi="Times New Roman" w:cs="Times New Roman"/>
-          <w:sz w:val="24"/>
-          <w:szCs w:val="24"/>
-          <w:lang w:eastAsia="es-AR"/>
-        </w:rPr>
-        <w:t xml:space="preserve"> - </w:t>
-      </w:r>
-      <w:r>
-        <w:rPr>
-          <w:rFonts w:ascii="Times New Roman" w:eastAsia="Times New Roman" w:hAnsi="Times New Roman" w:cs="Times New Roman"/>
-          <w:sz w:val="24"/>
-          <w:szCs w:val="24"/>
-          <w:lang w:eastAsia="es-AR"/>
-        </w:rPr>
-        <w:t xml:space="preserve">Curso De Cisco </w:t>
-      </w:r>
-      <w:proofErr w:type="spellStart"/>
-      <w:r>
-        <w:rPr>
-          <w:rFonts w:ascii="Times New Roman" w:eastAsia="Times New Roman" w:hAnsi="Times New Roman" w:cs="Times New Roman"/>
-          <w:sz w:val="24"/>
-          <w:szCs w:val="24"/>
-          <w:lang w:eastAsia="es-AR"/>
-        </w:rPr>
-        <w:t>S</w:t>
-      </w:r>
-      <w:r>
-        <w:rPr>
-          <w:rFonts w:ascii="Times New Roman" w:eastAsia="Times New Roman" w:hAnsi="Times New Roman" w:cs="Times New Roman"/>
-          <w:sz w:val="24"/>
-          <w:szCs w:val="24"/>
-          <w:lang w:eastAsia="es-AR"/>
-        </w:rPr>
-        <w:t>ystem</w:t>
-      </w:r>
-      <w:proofErr w:type="spellEnd"/>
-      <w:r>
-        <w:rPr>
-          <w:rFonts w:ascii="Times New Roman" w:eastAsia="Times New Roman" w:hAnsi="Times New Roman" w:cs="Times New Roman"/>
-          <w:sz w:val="24"/>
-          <w:szCs w:val="24"/>
-          <w:lang w:eastAsia="es-AR"/>
-        </w:rPr>
-        <w:t xml:space="preserve"> C</w:t>
-      </w:r>
-      <w:r>
-        <w:rPr>
-          <w:rFonts w:ascii="Times New Roman" w:eastAsia="Times New Roman" w:hAnsi="Times New Roman" w:cs="Times New Roman"/>
-          <w:sz w:val="24"/>
-          <w:szCs w:val="24"/>
-          <w:lang w:eastAsia="es-AR"/>
-        </w:rPr>
-        <w:t>CNA</w:t>
-      </w:r>
-      <w:r>
-        <w:rPr>
-          <w:rFonts w:ascii="Times New Roman" w:eastAsia="Times New Roman" w:hAnsi="Times New Roman" w:cs="Times New Roman"/>
-          <w:sz w:val="24"/>
-          <w:szCs w:val="24"/>
-          <w:lang w:eastAsia="es-AR"/>
+          <w:lang w:val="en-US" w:eastAsia="es-AR"/>
+        </w:rPr>
+      </w:pPr>
+      <w:proofErr w:type="gramStart"/>
+      <w:r>
+        <w:rPr>
+          <w:rFonts w:ascii="Times New Roman" w:eastAsia="Times New Roman" w:hAnsi="Times New Roman" w:cs="Times New Roman"/>
+          <w:sz w:val="24"/>
+          <w:szCs w:val="24"/>
+          <w:lang w:val="en-US" w:eastAsia="es-AR"/>
+        </w:rPr>
+        <w:t>UTN</w:t>
+      </w:r>
+      <w:r>
+        <w:rPr>
+          <w:rFonts w:ascii="Times New Roman" w:eastAsia="Times New Roman" w:hAnsi="Times New Roman" w:cs="Times New Roman"/>
+          <w:sz w:val="24"/>
+          <w:szCs w:val="24"/>
+          <w:lang w:val="en-US" w:eastAsia="es-AR"/>
+        </w:rPr>
+        <w:t xml:space="preserve"> </w:t>
+      </w:r>
+      <w:r>
+        <w:rPr>
+          <w:rFonts w:ascii="Times New Roman" w:eastAsia="Times New Roman" w:hAnsi="Times New Roman" w:cs="Times New Roman"/>
+          <w:sz w:val="24"/>
+          <w:szCs w:val="24"/>
+          <w:lang w:val="en-US" w:eastAsia="es-AR"/>
+        </w:rPr>
+        <w:t xml:space="preserve"> -</w:t>
+      </w:r>
+      <w:proofErr w:type="gramEnd"/>
+      <w:r>
+        <w:rPr>
+          <w:rFonts w:ascii="Times New Roman" w:eastAsia="Times New Roman" w:hAnsi="Times New Roman" w:cs="Times New Roman"/>
+          <w:sz w:val="24"/>
+          <w:szCs w:val="24"/>
+          <w:lang w:val="en-US" w:eastAsia="es-AR"/>
+        </w:rPr>
+        <w:t xml:space="preserve"> </w:t>
+      </w:r>
+      <w:r>
+        <w:rPr>
+          <w:rFonts w:ascii="Times New Roman" w:eastAsia="Times New Roman" w:hAnsi="Times New Roman" w:cs="Times New Roman"/>
+          <w:sz w:val="24"/>
+          <w:szCs w:val="24"/>
+          <w:lang w:val="en-US" w:eastAsia="es-AR"/>
+        </w:rPr>
+        <w:t>Cisco Certified Network Associate</w:t>
+      </w:r>
+      <w:r>
+        <w:rPr>
+          <w:rFonts w:ascii="Times New Roman" w:eastAsia="Times New Roman" w:hAnsi="Times New Roman" w:cs="Times New Roman"/>
+          <w:sz w:val="24"/>
+          <w:szCs w:val="24"/>
+          <w:lang w:val="en-US" w:eastAsia="es-AR"/>
+        </w:rPr>
+        <w:t xml:space="preserve"> </w:t>
+      </w:r>
+      <w:r>
+        <w:rPr>
+          <w:rFonts w:ascii="Times New Roman" w:eastAsia="Times New Roman" w:hAnsi="Times New Roman" w:cs="Times New Roman"/>
+          <w:sz w:val="24"/>
+          <w:szCs w:val="24"/>
+          <w:lang w:val="en-US" w:eastAsia="es-AR"/>
+        </w:rPr>
+        <w:t>(</w:t>
+      </w:r>
+      <w:r>
+        <w:rPr>
+          <w:rFonts w:ascii="Times New Roman" w:eastAsia="Times New Roman" w:hAnsi="Times New Roman" w:cs="Times New Roman"/>
+          <w:sz w:val="24"/>
+          <w:szCs w:val="24"/>
+          <w:lang w:val="en-US" w:eastAsia="es-AR"/>
+        </w:rPr>
+        <w:t>CCNA</w:t>
+      </w:r>
+      <w:r>
+        <w:rPr>
+          <w:rFonts w:ascii="Times New Roman" w:eastAsia="Times New Roman" w:hAnsi="Times New Roman" w:cs="Times New Roman"/>
+          <w:sz w:val="24"/>
+          <w:szCs w:val="24"/>
+          <w:lang w:val="en-US" w:eastAsia="es-AR"/>
+        </w:rPr>
+        <w:t>)</w:t>
+      </w:r>
+      <w:r>
+        <w:rPr>
+          <w:rFonts w:ascii="Times New Roman" w:eastAsia="Times New Roman" w:hAnsi="Times New Roman" w:cs="Times New Roman"/>
+          <w:sz w:val="24"/>
+          <w:szCs w:val="24"/>
+          <w:lang w:val="en-US" w:eastAsia="es-AR"/>
         </w:rPr>
         <w:t xml:space="preserve"> 1 y 2</w:t>
       </w:r>
+      <w:r>
+        <w:rPr>
+          <w:rFonts w:ascii="Times New Roman" w:eastAsia="Times New Roman" w:hAnsi="Times New Roman" w:cs="Times New Roman"/>
+          <w:sz w:val="24"/>
+          <w:szCs w:val="24"/>
+          <w:lang w:val="en-US" w:eastAsia="es-AR"/>
+        </w:rPr>
+        <w:t>.</w:t>
+      </w:r>
     </w:p>
     <w:p>
       <w:pPr>
@@ -409,11 +398,12 @@
       <w:r>
         <w:rPr>
           <w:rFonts w:ascii="Times New Roman" w:eastAsia="Times New Roman" w:hAnsi="Times New Roman" w:cs="Times New Roman"/>
-          <w:sz w:val="24"/>
-          <w:szCs w:val="24"/>
-          <w:lang w:eastAsia="es-AR"/>
-        </w:rPr>
-        <w:t>INSPA  INSTITUTO NACIONAL SUPERIOR PROFESIONAL DE LAS AMERICAS</w:t>
+          <w:caps/>
+          <w:sz w:val="24"/>
+          <w:szCs w:val="24"/>
+          <w:lang w:eastAsia="es-AR"/>
+        </w:rPr>
+        <w:t>Universidad de Mendoza</w:t>
       </w:r>
       <w:r>
         <w:rPr>
@@ -441,7 +431,7 @@
           <w:szCs w:val="24"/>
           <w:lang w:eastAsia="es-AR"/>
         </w:rPr>
-        <w:t>Ingeniería</w:t>
+        <w:t xml:space="preserve">Ingeniería en </w:t>
       </w:r>
       <w:r>
         <w:rPr>
@@ -451,7 +441,17 @@
           <w:szCs w:val="24"/>
           <w:lang w:eastAsia="es-AR"/>
         </w:rPr>
-        <w:t xml:space="preserve"> en Sistema</w:t>
+        <w:t>Informática</w:t>
+      </w:r>
+      <w:r>
+        <w:rPr>
+          <w:rFonts w:ascii="Times New Roman" w:eastAsia="Times New Roman" w:hAnsi="Times New Roman" w:cs="Times New Roman"/>
+          <w:iCs/>
+          <w:sz w:val="24"/>
+          <w:szCs w:val="24"/>
+          <w:lang w:eastAsia="es-AR"/>
+        </w:rPr>
+        <w:t xml:space="preserve"> – Ingreso año 2009.</w:t>
       </w:r>
     </w:p>
     <w:p>
@@ -468,20 +468,39 @@
       <w:r>
         <w:rPr>
           <w:rFonts w:ascii="Times New Roman" w:eastAsia="Times New Roman" w:hAnsi="Times New Roman" w:cs="Times New Roman"/>
-          <w:sz w:val="24"/>
-          <w:szCs w:val="24"/>
-          <w:lang w:eastAsia="es-AR"/>
-        </w:rPr>
-        <w:t>CESS CENTRO EDUCATIVO STELLA SIERRA</w:t>
-      </w:r>
-      <w:r>
-        <w:rPr>
-          <w:rFonts w:ascii="Times New Roman" w:eastAsia="Times New Roman" w:hAnsi="Times New Roman" w:cs="Times New Roman"/>
-          <w:sz w:val="24"/>
-          <w:szCs w:val="24"/>
-          <w:lang w:eastAsia="es-AR"/>
-        </w:rPr>
-        <w:t xml:space="preserve"> - </w:t>
+          <w:caps/>
+          <w:sz w:val="24"/>
+          <w:szCs w:val="24"/>
+          <w:lang w:eastAsia="es-AR"/>
+        </w:rPr>
+        <w:t>Escuela de Comercio Martín Zapata</w:t>
+      </w:r>
+      <w:r>
+        <w:rPr>
+          <w:rFonts w:ascii="Times New Roman" w:eastAsia="Times New Roman" w:hAnsi="Times New Roman" w:cs="Times New Roman"/>
+          <w:sz w:val="24"/>
+          <w:szCs w:val="24"/>
+          <w:lang w:eastAsia="es-AR"/>
+        </w:rPr>
+        <w:t xml:space="preserve"> </w:t>
+      </w:r>
+      <w:r>
+        <w:rPr>
+          <w:rFonts w:ascii="Times New Roman" w:eastAsia="Times New Roman" w:hAnsi="Times New Roman" w:cs="Times New Roman"/>
+          <w:sz w:val="24"/>
+          <w:szCs w:val="24"/>
+          <w:lang w:eastAsia="es-AR"/>
+        </w:rPr>
+        <w:t>–</w:t>
+      </w:r>
+      <w:r>
+        <w:rPr>
+          <w:rFonts w:ascii="Times New Roman" w:eastAsia="Times New Roman" w:hAnsi="Times New Roman" w:cs="Times New Roman"/>
+          <w:sz w:val="24"/>
+          <w:szCs w:val="24"/>
+          <w:lang w:eastAsia="es-AR"/>
+        </w:rPr>
+        <w:t xml:space="preserve"> </w:t>
       </w:r>
       <w:r>
         <w:rPr>
@@ -491,7 +510,7 @@
           <w:szCs w:val="24"/>
           <w:lang w:eastAsia="es-AR"/>
         </w:rPr>
-        <w:t>Bachiller en ciencia con instrumentación de informática</w:t>
+        <w:t>Economía y Gestión de las Organizaciones.</w:t>
       </w:r>
     </w:p>
     <w:p>
@@ -538,7 +557,34 @@
           <w:szCs w:val="24"/>
           <w:lang w:eastAsia="es-AR"/>
         </w:rPr>
-        <w:t>Reparación, Mantenimientos y Diagnostico De Computadoras</w:t>
+        <w:t xml:space="preserve">Reparación, Mantenimientos y Diagnostico </w:t>
+      </w:r>
+      <w:r>
+        <w:rPr>
+          <w:rFonts w:ascii="Times New Roman" w:eastAsia="Times New Roman" w:hAnsi="Times New Roman" w:cs="Times New Roman"/>
+          <w:sz w:val="24"/>
+          <w:szCs w:val="24"/>
+          <w:lang w:eastAsia="es-AR"/>
+        </w:rPr>
+        <w:t>d</w:t>
+      </w:r>
+      <w:r>
+        <w:rPr>
+          <w:rFonts w:ascii="Times New Roman" w:eastAsia="Times New Roman" w:hAnsi="Times New Roman" w:cs="Times New Roman"/>
+          <w:sz w:val="24"/>
+          <w:szCs w:val="24"/>
+          <w:lang w:eastAsia="es-AR"/>
+        </w:rPr>
+        <w:t>e Computadoras</w:t>
+      </w:r>
+      <w:r>
+        <w:rPr>
+          <w:rFonts w:ascii="Times New Roman" w:eastAsia="Times New Roman" w:hAnsi="Times New Roman" w:cs="Times New Roman"/>
+          <w:sz w:val="24"/>
+          <w:szCs w:val="24"/>
+          <w:lang w:eastAsia="es-AR"/>
+        </w:rPr>
+        <w:t>.</w:t>
       </w:r>
     </w:p>
     <w:p>
@@ -633,7 +679,99 @@
           <w:rFonts w:ascii="Times New Roman" w:eastAsia="Times New Roman" w:hAnsi="Times New Roman" w:cs="Times New Roman"/>
           <w:sz w:val="24"/>
           <w:szCs w:val="24"/>
-          <w:lang w:eastAsia="es-AR"/>
+          <w:lang w:val="en-US" w:eastAsia="es-AR"/>
+        </w:rPr>
+      </w:pPr>
+      <w:r>
+        <w:rPr>
+          <w:rFonts w:ascii="Times New Roman" w:eastAsia="Times New Roman" w:hAnsi="Times New Roman" w:cs="Times New Roman"/>
+          <w:sz w:val="24"/>
+          <w:szCs w:val="24"/>
+          <w:lang w:eastAsia="es-AR"/>
+        </w:rPr>
+        <w:t>Manejo</w:t>
+      </w:r>
+      <w:r>
+        <w:rPr>
+          <w:rFonts w:ascii="Times New Roman" w:eastAsia="Times New Roman" w:hAnsi="Times New Roman" w:cs="Times New Roman"/>
+          <w:sz w:val="24"/>
+          <w:szCs w:val="24"/>
+          <w:lang w:val="en-US" w:eastAsia="es-AR"/>
+        </w:rPr>
+        <w:t xml:space="preserve"> de </w:t>
+      </w:r>
+      <w:r>
+        <w:rPr>
+          <w:rFonts w:ascii="Times New Roman" w:eastAsia="Times New Roman" w:hAnsi="Times New Roman" w:cs="Times New Roman"/>
+          <w:sz w:val="24"/>
+          <w:szCs w:val="24"/>
+          <w:lang w:val="en-US" w:eastAsia="es-AR"/>
+        </w:rPr>
+        <w:t>Microsoft Office,</w:t>
+      </w:r>
+      <w:r>
+        <w:rPr>
+          <w:rFonts w:ascii="Times New Roman" w:eastAsia="Times New Roman" w:hAnsi="Times New Roman" w:cs="Times New Roman"/>
+          <w:sz w:val="24"/>
+          <w:szCs w:val="24"/>
+          <w:lang w:val="en-US" w:eastAsia="es-AR"/>
+        </w:rPr>
+        <w:t xml:space="preserve"> </w:t>
+      </w:r>
+      <w:r>
+        <w:rPr>
+          <w:rFonts w:ascii="Times New Roman" w:eastAsia="Times New Roman" w:hAnsi="Times New Roman" w:cs="Times New Roman"/>
+          <w:sz w:val="24"/>
+          <w:szCs w:val="24"/>
+          <w:lang w:val="en-US" w:eastAsia="es-AR"/>
+        </w:rPr>
+        <w:t>Inter</w:t>
+      </w:r>
+      <w:r>
+        <w:rPr>
+          <w:rFonts w:ascii="Times New Roman" w:eastAsia="Times New Roman" w:hAnsi="Times New Roman" w:cs="Times New Roman"/>
+          <w:sz w:val="24"/>
+          <w:szCs w:val="24"/>
+          <w:lang w:val="en-US" w:eastAsia="es-AR"/>
+        </w:rPr>
+        <w:t xml:space="preserve">net Explorer 7, Mozilla Firefox, </w:t>
+      </w:r>
+      <w:r>
+        <w:rPr>
+          <w:rFonts w:ascii="Times New Roman" w:eastAsia="Times New Roman" w:hAnsi="Times New Roman" w:cs="Times New Roman"/>
+          <w:sz w:val="24"/>
+          <w:szCs w:val="24"/>
+          <w:lang w:eastAsia="es-AR"/>
+        </w:rPr>
+        <w:t>Servidor</w:t>
+      </w:r>
+      <w:r>
+        <w:rPr>
+          <w:rFonts w:ascii="Times New Roman" w:eastAsia="Times New Roman" w:hAnsi="Times New Roman" w:cs="Times New Roman"/>
+          <w:sz w:val="24"/>
+          <w:szCs w:val="24"/>
+          <w:lang w:val="en-US" w:eastAsia="es-AR"/>
+        </w:rPr>
+        <w:t xml:space="preserve"> en Windows 2003, Windows XP / 7</w:t>
+      </w:r>
+      <w:r>
+        <w:rPr>
+          <w:rFonts w:ascii="Times New Roman" w:eastAsia="Times New Roman" w:hAnsi="Times New Roman" w:cs="Times New Roman"/>
+          <w:sz w:val="24"/>
+          <w:szCs w:val="24"/>
+          <w:lang w:val="en-US" w:eastAsia="es-AR"/>
+        </w:rPr>
+        <w:t>.</w:t>
+      </w:r>
+    </w:p>
+    <w:p>
+      <w:pPr>
+        <w:spacing w:before="100" w:beforeAutospacing="1" w:after="100" w:afterAutospacing="1" w:line="240" w:lineRule="auto"/>
+        <w:rPr>
+          <w:rFonts w:ascii="Times New Roman" w:eastAsia="Times New Roman" w:hAnsi="Times New Roman" w:cs="Times New Roman"/>
+          <w:sz w:val="24"/>
+          <w:szCs w:val="24"/>
+          <w:lang w:val="en-US" w:eastAsia="es-AR"/>
         </w:rPr>
       </w:pPr>
       <w:r>
@@ -652,47 +790,25 @@
           <w:szCs w:val="24"/>
           <w:lang w:eastAsia="es-AR"/>
         </w:rPr>
-        <w:t xml:space="preserve">edes </w:t>
-      </w:r>
-      <w:proofErr w:type="spellStart"/>
-      <w:r>
-        <w:rPr>
-          <w:rFonts w:ascii="Times New Roman" w:eastAsia="Times New Roman" w:hAnsi="Times New Roman" w:cs="Times New Roman"/>
-          <w:sz w:val="24"/>
-          <w:szCs w:val="24"/>
-          <w:lang w:eastAsia="es-AR"/>
-        </w:rPr>
-        <w:t>swich</w:t>
-      </w:r>
-      <w:proofErr w:type="spellEnd"/>
-      <w:r>
-        <w:rPr>
-          <w:rFonts w:ascii="Times New Roman" w:eastAsia="Times New Roman" w:hAnsi="Times New Roman" w:cs="Times New Roman"/>
-          <w:sz w:val="24"/>
-          <w:szCs w:val="24"/>
-          <w:lang w:eastAsia="es-AR"/>
-        </w:rPr>
-        <w:t xml:space="preserve">, </w:t>
-      </w:r>
-      <w:proofErr w:type="spellStart"/>
-      <w:r>
-        <w:rPr>
-          <w:rFonts w:ascii="Times New Roman" w:eastAsia="Times New Roman" w:hAnsi="Times New Roman" w:cs="Times New Roman"/>
-          <w:sz w:val="24"/>
-          <w:szCs w:val="24"/>
-          <w:lang w:eastAsia="es-AR"/>
-        </w:rPr>
-        <w:t>router</w:t>
-      </w:r>
-      <w:proofErr w:type="spellEnd"/>
-      <w:r>
-        <w:rPr>
-          <w:rFonts w:ascii="Times New Roman" w:eastAsia="Times New Roman" w:hAnsi="Times New Roman" w:cs="Times New Roman"/>
-          <w:sz w:val="24"/>
-          <w:szCs w:val="24"/>
-          <w:lang w:eastAsia="es-AR"/>
-        </w:rPr>
-        <w:t xml:space="preserve">, cableado </w:t>
+        <w:t>edes swi</w:t>
+      </w:r>
+      <w:r>
+        <w:rPr>
+          <w:rFonts w:ascii="Times New Roman" w:eastAsia="Times New Roman" w:hAnsi="Times New Roman" w:cs="Times New Roman"/>
+          <w:sz w:val="24"/>
+          <w:szCs w:val="24"/>
+          <w:lang w:eastAsia="es-AR"/>
+        </w:rPr>
+        <w:t>t</w:t>
+      </w:r>
+      <w:r>
+        <w:rPr>
+          <w:rFonts w:ascii="Times New Roman" w:eastAsia="Times New Roman" w:hAnsi="Times New Roman" w:cs="Times New Roman"/>
+          <w:sz w:val="24"/>
+          <w:szCs w:val="24"/>
+          <w:lang w:eastAsia="es-AR"/>
+        </w:rPr>
+        <w:t xml:space="preserve">ch, router, cableado </w:t>
       </w:r>
       <w:r>
         <w:rPr>
@@ -720,53 +836,6 @@
           <w:lang w:eastAsia="es-AR"/>
         </w:rPr>
         <w:t>acceso.</w:t>
-      </w:r>
-    </w:p>
-    <w:p>
-      <w:pPr>
-        <w:spacing w:before="100" w:beforeAutospacing="1" w:after="100" w:afterAutospacing="1" w:line="240" w:lineRule="auto"/>
-        <w:rPr>
-          <w:rFonts w:ascii="Times New Roman" w:eastAsia="Times New Roman" w:hAnsi="Times New Roman" w:cs="Times New Roman"/>
-          <w:sz w:val="24"/>
-          <w:szCs w:val="24"/>
-          <w:lang w:eastAsia="es-AR"/>
-        </w:rPr>
-      </w:pPr>
-      <w:r>
-        <w:rPr>
-          <w:rFonts w:ascii="Times New Roman" w:eastAsia="Times New Roman" w:hAnsi="Times New Roman" w:cs="Times New Roman"/>
-          <w:sz w:val="24"/>
-          <w:szCs w:val="24"/>
-          <w:lang w:eastAsia="es-AR"/>
-        </w:rPr>
-        <w:t>S</w:t>
-      </w:r>
-      <w:r>
-        <w:rPr>
-          <w:rFonts w:ascii="Times New Roman" w:eastAsia="Times New Roman" w:hAnsi="Times New Roman" w:cs="Times New Roman"/>
-          <w:sz w:val="24"/>
-          <w:szCs w:val="24"/>
-          <w:lang w:eastAsia="es-AR"/>
-        </w:rPr>
-        <w:t xml:space="preserve">ervidor en </w:t>
-      </w:r>
-      <w:r>
-        <w:rPr>
-          <w:rFonts w:ascii="Times New Roman" w:eastAsia="Times New Roman" w:hAnsi="Times New Roman" w:cs="Times New Roman"/>
-          <w:sz w:val="24"/>
-          <w:szCs w:val="24"/>
-          <w:lang w:eastAsia="es-AR"/>
-        </w:rPr>
-        <w:t>W</w:t>
-      </w:r>
-      <w:r>
-        <w:rPr>
-          <w:rFonts w:ascii="Times New Roman" w:eastAsia="Times New Roman" w:hAnsi="Times New Roman" w:cs="Times New Roman"/>
-          <w:sz w:val="24"/>
-          <w:szCs w:val="24"/>
-          <w:lang w:eastAsia="es-AR"/>
-        </w:rPr>
-        <w:t>indows 2003</w:t>
       </w:r>
     </w:p>
     <w:p>
@@ -833,6 +902,17 @@
         </w:rPr>
         <w:t>Cargo: Soporte De Computo</w:t>
       </w:r>
+      <w:r>
+        <w:rPr>
+          <w:rFonts w:ascii="Times New Roman" w:eastAsia="Times New Roman" w:hAnsi="Times New Roman" w:cs="Times New Roman"/>
+          <w:sz w:val="24"/>
+          <w:szCs w:val="24"/>
+          <w:lang w:eastAsia="es-AR"/>
+        </w:rPr>
+        <w:t>.</w:t>
+      </w:r>
+      <w:bookmarkStart w:id="1" w:name="_GoBack"/>
+      <w:bookmarkEnd w:id="1"/>
     </w:p>
     <w:p>
       <w:pPr>
@@ -871,6 +951,15 @@
         </w:rPr>
         <w:t>Cargo: Ayudante General</w:t>
       </w:r>
+      <w:r>
+        <w:rPr>
+          <w:rFonts w:ascii="Times New Roman" w:eastAsia="Times New Roman" w:hAnsi="Times New Roman" w:cs="Times New Roman"/>
+          <w:sz w:val="24"/>
+          <w:szCs w:val="24"/>
+          <w:lang w:eastAsia="es-AR"/>
+        </w:rPr>
+        <w:t>.</w:t>
+      </w:r>
     </w:p>
     <w:p>
       <w:pPr>
@@ -918,7 +1007,16 @@
           <w:szCs w:val="24"/>
           <w:lang w:eastAsia="es-AR"/>
         </w:rPr>
-        <w:t>Cargo: Desarrollos De trabajos Escolares</w:t>
+        <w:t xml:space="preserve">Cargo: </w:t>
+      </w:r>
+      <w:r>
+        <w:rPr>
+          <w:rFonts w:ascii="Times New Roman" w:eastAsia="Times New Roman" w:hAnsi="Times New Roman" w:cs="Times New Roman"/>
+          <w:sz w:val="24"/>
+          <w:szCs w:val="24"/>
+          <w:lang w:eastAsia="es-AR"/>
+        </w:rPr>
+        <w:t>Ayudante en tendido de redes.</w:t>
       </w:r>
     </w:p>
     <w:p>
@@ -971,7 +1069,7 @@
           <w:szCs w:val="24"/>
           <w:lang w:eastAsia="es-AR"/>
         </w:rPr>
-        <w:t>Ayudante</w:t>
+        <w:t>Reparación de impresoras.</w:t>
       </w:r>
     </w:p>
     <w:sectPr>

</xml_diff>